<commit_message>
teste de preenchimento v5
</commit_message>
<xml_diff>
--- a/ModeloPT-LEO-CURSOR.docx
+++ b/ModeloPT-LEO-CURSOR.docx
@@ -6275,7 +6275,23 @@
                 <w:sz w:val="18"/>
                 <w:szCs w:val="18"/>
               </w:rPr>
-              <w:t>{SPRINT_TIPO_2}</w:t>
+              <w:t>{SPRINT_TIPO_</w:t>
+            </w:r>
+            <w:r>
+              <w:rPr>
+                <w:rFonts w:ascii="Arial" w:eastAsia="Arial" w:hAnsi="Arial" w:cs="Arial"/>
+                <w:sz w:val="18"/>
+                <w:szCs w:val="18"/>
+              </w:rPr>
+              <w:t>3</w:t>
+            </w:r>
+            <w:r>
+              <w:rPr>
+                <w:rFonts w:ascii="Arial" w:eastAsia="Arial" w:hAnsi="Arial" w:cs="Arial"/>
+                <w:sz w:val="18"/>
+                <w:szCs w:val="18"/>
+              </w:rPr>
+              <w:t>}</w:t>
             </w:r>
           </w:p>
         </w:tc>
@@ -6513,7 +6529,23 @@
                 <w:sz w:val="18"/>
                 <w:szCs w:val="18"/>
               </w:rPr>
-              <w:t>{SPRINT_TIPO_2}</w:t>
+              <w:t>{SPRINT_TIPO_</w:t>
+            </w:r>
+            <w:r>
+              <w:rPr>
+                <w:rFonts w:ascii="Arial" w:eastAsia="Arial" w:hAnsi="Arial" w:cs="Arial"/>
+                <w:sz w:val="18"/>
+                <w:szCs w:val="18"/>
+              </w:rPr>
+              <w:t>4</w:t>
+            </w:r>
+            <w:r>
+              <w:rPr>
+                <w:rFonts w:ascii="Arial" w:eastAsia="Arial" w:hAnsi="Arial" w:cs="Arial"/>
+                <w:sz w:val="18"/>
+                <w:szCs w:val="18"/>
+              </w:rPr>
+              <w:t>}</w:t>
             </w:r>
           </w:p>
         </w:tc>

</xml_diff>

<commit_message>
modelo pt leo corrijido
</commit_message>
<xml_diff>
--- a/ModeloPT-LEO-CURSOR.docx
+++ b/ModeloPT-LEO-CURSOR.docx
@@ -373,7 +373,7 @@
                 <w:sz w:val="18"/>
                 <w:szCs w:val="18"/>
               </w:rPr>
-              <w:t>{GESTOR_CELULAR}}</w:t>
+              <w:t>{GESTOR_CELULAR}</w:t>
             </w:r>
           </w:p>
         </w:tc>
@@ -407,7 +407,7 @@
                 <w:sz w:val="18"/>
                 <w:szCs w:val="18"/>
               </w:rPr>
-              <w:t>{GERENTE_CELULAR}}</w:t>
+              <w:t>{GERENTE_CELULAR}</w:t>
             </w:r>
           </w:p>
         </w:tc>
@@ -784,15 +784,7 @@
                 <w:sz w:val="18"/>
                 <w:szCs w:val="18"/>
               </w:rPr>
-              <w:t>{</w:t>
-            </w:r>
-            <w:r>
-              <w:rPr>
-                <w:rFonts w:ascii="Arial" w:eastAsia="Arial" w:hAnsi="Arial" w:cs="Arial"/>
-                <w:sz w:val="18"/>
-                <w:szCs w:val="18"/>
-              </w:rPr>
-              <w:t>GERENTE}</w:t>
+              <w:t>{GERENTE}</w:t>
             </w:r>
           </w:p>
         </w:tc>
@@ -5523,7 +5515,33 @@
                 <w:szCs w:val="18"/>
                 <w:u w:val="single"/>
               </w:rPr>
-              <w:t>Perfil(is) Técnico(s)</w:t>
+              <w:t>Perfil(</w:t>
+            </w:r>
+            <w:proofErr w:type="spellStart"/>
+            <w:r>
+              <w:rPr>
+                <w:rFonts w:ascii="Arial" w:eastAsia="Arial" w:hAnsi="Arial" w:cs="Arial"/>
+                <w:b/>
+                <w:bCs/>
+                <w:color w:val="000000"/>
+                <w:sz w:val="18"/>
+                <w:szCs w:val="18"/>
+                <w:u w:val="single"/>
+              </w:rPr>
+              <w:t>is</w:t>
+            </w:r>
+            <w:proofErr w:type="spellEnd"/>
+            <w:r>
+              <w:rPr>
+                <w:rFonts w:ascii="Arial" w:eastAsia="Arial" w:hAnsi="Arial" w:cs="Arial"/>
+                <w:b/>
+                <w:bCs/>
+                <w:color w:val="000000"/>
+                <w:sz w:val="18"/>
+                <w:szCs w:val="18"/>
+                <w:u w:val="single"/>
+              </w:rPr>
+              <w:t>) Técnico(s)</w:t>
             </w:r>
           </w:p>
         </w:tc>
@@ -5555,6 +5573,7 @@
                 <w:u w:val="single"/>
               </w:rPr>
             </w:pPr>
+            <w:proofErr w:type="spellStart"/>
             <w:r>
               <w:rPr>
                 <w:rFonts w:ascii="Arial" w:eastAsia="Arial" w:hAnsi="Arial" w:cs="Arial"/>
@@ -5567,6 +5586,7 @@
               </w:rPr>
               <w:t>Qtde</w:t>
             </w:r>
+            <w:proofErr w:type="spellEnd"/>
           </w:p>
         </w:tc>
         <w:tc>
@@ -5597,6 +5617,7 @@
                 <w:u w:val="single"/>
               </w:rPr>
             </w:pPr>
+            <w:proofErr w:type="spellStart"/>
             <w:r>
               <w:rPr>
                 <w:rFonts w:ascii="Arial" w:eastAsia="Arial" w:hAnsi="Arial" w:cs="Arial"/>
@@ -5607,8 +5628,35 @@
                 <w:szCs w:val="18"/>
                 <w:u w:val="single"/>
               </w:rPr>
-              <w:t>Qtde HSTs</w:t>
-            </w:r>
+              <w:t>Qtde</w:t>
+            </w:r>
+            <w:proofErr w:type="spellEnd"/>
+            <w:r>
+              <w:rPr>
+                <w:rFonts w:ascii="Arial" w:eastAsia="Arial" w:hAnsi="Arial" w:cs="Arial"/>
+                <w:b/>
+                <w:bCs/>
+                <w:color w:val="000000"/>
+                <w:sz w:val="18"/>
+                <w:szCs w:val="18"/>
+                <w:u w:val="single"/>
+              </w:rPr>
+              <w:t xml:space="preserve"> </w:t>
+            </w:r>
+            <w:proofErr w:type="spellStart"/>
+            <w:r>
+              <w:rPr>
+                <w:rFonts w:ascii="Arial" w:eastAsia="Arial" w:hAnsi="Arial" w:cs="Arial"/>
+                <w:b/>
+                <w:bCs/>
+                <w:color w:val="000000"/>
+                <w:sz w:val="18"/>
+                <w:szCs w:val="18"/>
+                <w:u w:val="single"/>
+              </w:rPr>
+              <w:t>HSTs</w:t>
+            </w:r>
+            <w:proofErr w:type="spellEnd"/>
           </w:p>
         </w:tc>
         <w:tc>
@@ -5648,7 +5696,33 @@
                 <w:szCs w:val="18"/>
                 <w:u w:val="single"/>
               </w:rPr>
-              <w:t>Alocação no timebox da sprint (%)</w:t>
+              <w:t xml:space="preserve">Alocação no </w:t>
+            </w:r>
+            <w:proofErr w:type="spellStart"/>
+            <w:r>
+              <w:rPr>
+                <w:rFonts w:ascii="Arial" w:eastAsia="Arial" w:hAnsi="Arial" w:cs="Arial"/>
+                <w:b/>
+                <w:bCs/>
+                <w:color w:val="000000"/>
+                <w:sz w:val="18"/>
+                <w:szCs w:val="18"/>
+                <w:u w:val="single"/>
+              </w:rPr>
+              <w:t>timebox</w:t>
+            </w:r>
+            <w:proofErr w:type="spellEnd"/>
+            <w:r>
+              <w:rPr>
+                <w:rFonts w:ascii="Arial" w:eastAsia="Arial" w:hAnsi="Arial" w:cs="Arial"/>
+                <w:b/>
+                <w:bCs/>
+                <w:color w:val="000000"/>
+                <w:sz w:val="18"/>
+                <w:szCs w:val="18"/>
+                <w:u w:val="single"/>
+              </w:rPr>
+              <w:t xml:space="preserve"> da sprint (%)</w:t>
             </w:r>
           </w:p>
         </w:tc>
@@ -6977,6 +7051,7 @@
                 <w:szCs w:val="20"/>
               </w:rPr>
             </w:pPr>
+            <w:proofErr w:type="spellStart"/>
             <w:r>
               <w:rPr>
                 <w:b/>
@@ -6988,6 +7063,7 @@
               </w:rPr>
               <w:t>Qtde</w:t>
             </w:r>
+            <w:proofErr w:type="spellEnd"/>
           </w:p>
         </w:tc>
         <w:tc>
@@ -7016,6 +7092,7 @@
                 <w:szCs w:val="20"/>
               </w:rPr>
             </w:pPr>
+            <w:proofErr w:type="spellStart"/>
             <w:r>
               <w:rPr>
                 <w:b/>
@@ -7025,7 +7102,19 @@
                 <w:sz w:val="20"/>
                 <w:szCs w:val="20"/>
               </w:rPr>
-              <w:t>Qtde HST/Esforço</w:t>
+              <w:t>Qtde</w:t>
+            </w:r>
+            <w:proofErr w:type="spellEnd"/>
+            <w:r>
+              <w:rPr>
+                <w:b/>
+                <w:bCs/>
+                <w:i w:val="0"/>
+                <w:iCs w:val="0"/>
+                <w:sz w:val="20"/>
+                <w:szCs w:val="20"/>
+              </w:rPr>
+              <w:t xml:space="preserve"> HST/Esforço</w:t>
             </w:r>
           </w:p>
         </w:tc>
@@ -8893,7 +8982,25 @@
           <w:sz w:val="18"/>
           <w:szCs w:val="18"/>
         </w:rPr>
-        <w:t>Datas sugeridas de início e término constam no SGD – Sistema de Gestão de Demandas (Redmine).</w:t>
+        <w:t>Datas sugeridas de início e término constam no SGD – Sistema de Gestão de Demandas (</w:t>
+      </w:r>
+      <w:proofErr w:type="spellStart"/>
+      <w:r>
+        <w:rPr>
+          <w:rFonts w:ascii="Arial" w:eastAsia="Arial" w:hAnsi="Arial" w:cs="Arial"/>
+          <w:sz w:val="18"/>
+          <w:szCs w:val="18"/>
+        </w:rPr>
+        <w:t>Redmine</w:t>
+      </w:r>
+      <w:proofErr w:type="spellEnd"/>
+      <w:r>
+        <w:rPr>
+          <w:rFonts w:ascii="Arial" w:eastAsia="Arial" w:hAnsi="Arial" w:cs="Arial"/>
+          <w:sz w:val="18"/>
+          <w:szCs w:val="18"/>
+        </w:rPr>
+        <w:t>).</w:t>
       </w:r>
     </w:p>
     <w:p>

</xml_diff>

<commit_message>
atualização modelo pt leo
</commit_message>
<xml_diff>
--- a/ModeloPT-LEO-CURSOR.docx
+++ b/ModeloPT-LEO-CURSOR.docx
@@ -83,8 +83,9 @@
                 <w:sz w:val="32"/>
                 <w:szCs w:val="32"/>
               </w:rPr>
-              <w:t xml:space="preserve">NOME_PROJETO </w:t>
-            </w:r>
+              <w:t>NOME_</w:t>
+            </w:r>
+            <w:proofErr w:type="gramStart"/>
             <w:r>
               <w:rPr>
                 <w:b/>
@@ -95,7 +96,32 @@
                 <w:sz w:val="32"/>
                 <w:szCs w:val="32"/>
               </w:rPr>
-              <w:t>}#{</w:t>
+              <w:t>PROJETO</w:t>
+            </w:r>
+            <w:r>
+              <w:rPr>
+                <w:b/>
+                <w:bCs/>
+                <w:i w:val="0"/>
+                <w:iCs w:val="0"/>
+                <w:color w:val="FFFFFF"/>
+                <w:sz w:val="32"/>
+                <w:szCs w:val="32"/>
+              </w:rPr>
+              <w:t>}#</w:t>
+            </w:r>
+            <w:proofErr w:type="gramEnd"/>
+            <w:r>
+              <w:rPr>
+                <w:b/>
+                <w:bCs/>
+                <w:i w:val="0"/>
+                <w:iCs w:val="0"/>
+                <w:color w:val="FFFFFF"/>
+                <w:sz w:val="32"/>
+                <w:szCs w:val="32"/>
+              </w:rPr>
+              <w:t>{</w:t>
             </w:r>
             <w:r>
               <w:rPr>
@@ -2689,8 +2715,19 @@
                 <w:sz w:val="18"/>
                 <w:szCs w:val="18"/>
               </w:rPr>
-              <w:t xml:space="preserve"> {ATIVIDADES}   </w:t>
-            </w:r>
+              <w:t xml:space="preserve"> {</w:t>
+            </w:r>
+            <w:proofErr w:type="gramStart"/>
+            <w:r>
+              <w:rPr>
+                <w:i w:val="0"/>
+                <w:iCs w:val="0"/>
+                <w:sz w:val="18"/>
+                <w:szCs w:val="18"/>
+              </w:rPr>
+              <w:t xml:space="preserve">ATIVIDADES}   </w:t>
+            </w:r>
+            <w:proofErr w:type="gramEnd"/>
           </w:p>
         </w:tc>
         <w:tc>

</xml_diff>